<commit_message>
Critical bug fixed (SQL i will attach later)
</commit_message>
<xml_diff>
--- a/DreamTeamProj/createparagraph.docx
+++ b/DreamTeamProj/createparagraph.docx
@@ -416,40 +416,26 @@
           <w:rFonts w:ascii="Times New Roman" w:hAnsi="Times New Roman" w:cs="Times New Roman" w:eastAsia="Times New Roman"/>
           <w:sz w:val="28"/>
         </w:rPr>
+        <w:t>— ВторойОбъект</w:t>
+      </w:r>
+    </w:p>
+    <w:p>
+      <w:pPr>
+        <w:spacing w:after="0" w:before="0"/>
+        <w:ind w:firstLine="0"/>
+        <w:jc w:val="both"/>
+      </w:pPr>
+      <w:r>
+        <w:rPr>
+          <w:rFonts w:ascii="Times New Roman" w:hAnsi="Times New Roman" w:cs="Times New Roman" w:eastAsia="Times New Roman"/>
+          <w:sz w:val="28"/>
+        </w:rPr>
         <w:t>— ТретийОбъект</w:t>
       </w:r>
     </w:p>
     <w:p>
       <w:pPr>
         <w:spacing w:after="0" w:before="0"/>
-        <w:ind w:firstLine="0"/>
-        <w:jc w:val="both"/>
-      </w:pPr>
-      <w:r>
-        <w:rPr>
-          <w:rFonts w:ascii="Times New Roman" w:hAnsi="Times New Roman" w:cs="Times New Roman" w:eastAsia="Times New Roman"/>
-          <w:sz w:val="28"/>
-        </w:rPr>
-        <w:t>— ВторойОбъект</w:t>
-      </w:r>
-    </w:p>
-    <w:p>
-      <w:pPr>
-        <w:spacing w:after="0" w:before="0"/>
-        <w:ind w:firstLine="710"/>
-        <w:jc w:val="both"/>
-      </w:pPr>
-      <w:r>
-        <w:rPr>
-          <w:rFonts w:ascii="Times New Roman" w:hAnsi="Times New Roman" w:cs="Times New Roman" w:eastAsia="Times New Roman"/>
-          <w:sz w:val="28"/>
-        </w:rPr>
-        <w:t xml:space="preserve">Объект "ТретийОбъект" имеет следующие атрибуты: "А3О3"; </w:t>
-      </w:r>
-    </w:p>
-    <w:p>
-      <w:pPr>
-        <w:spacing w:after="0" w:before="0"/>
         <w:ind w:firstLine="710"/>
         <w:jc w:val="both"/>
       </w:pPr>
@@ -459,6 +445,20 @@
           <w:sz w:val="28"/>
         </w:rPr>
         <w:t xml:space="preserve">Объект "ВторойОбъект" имеет следующие атрибуты: "А4О2"; </w:t>
+      </w:r>
+    </w:p>
+    <w:p>
+      <w:pPr>
+        <w:spacing w:after="0" w:before="0"/>
+        <w:ind w:firstLine="710"/>
+        <w:jc w:val="both"/>
+      </w:pPr>
+      <w:r>
+        <w:rPr>
+          <w:rFonts w:ascii="Times New Roman" w:hAnsi="Times New Roman" w:cs="Times New Roman" w:eastAsia="Times New Roman"/>
+          <w:sz w:val="28"/>
+        </w:rPr>
+        <w:t xml:space="preserve">Объект "ТретийОбъект" имеет следующие атрибуты: "А3О3"; "Еще один атрибут"; </w:t>
       </w:r>
     </w:p>
     <w:p>
@@ -865,6 +865,48 @@
         <w:t>— Документ "some name", который содержит следующую информацию: атрибуты: "АТРИБУТ7";из объекта "some object";</w:t>
       </w:r>
     </w:p>
+    <w:p>
+      <w:pPr>
+        <w:spacing w:after="0" w:before="0"/>
+        <w:ind w:firstLine="710"/>
+        <w:jc w:val="both"/>
+      </w:pPr>
+      <w:r>
+        <w:rPr>
+          <w:rFonts w:ascii="Times New Roman" w:hAnsi="Times New Roman" w:cs="Times New Roman" w:eastAsia="Times New Roman"/>
+          <w:sz w:val="28"/>
+        </w:rPr>
+        <w:t/>
+      </w:r>
+    </w:p>
+    <w:p>
+      <w:pPr>
+        <w:spacing w:after="0" w:before="0"/>
+        <w:ind w:firstLine="710"/>
+        <w:jc w:val="both"/>
+      </w:pPr>
+      <w:r>
+        <w:rPr>
+          <w:rFonts w:ascii="Times New Roman" w:hAnsi="Times New Roman" w:cs="Times New Roman" w:eastAsia="Times New Roman"/>
+          <w:sz w:val="28"/>
+        </w:rPr>
+        <w:t>При представлении информации пользователю некоторые порции информации требуют математической (или алгоритмической) обработки. Таким образом, в предметной области существуют следующие алгоритмические зависимости:</w:t>
+      </w:r>
+    </w:p>
+    <w:p>
+      <w:pPr>
+        <w:spacing w:after="0" w:before="0"/>
+        <w:ind w:firstLine="0"/>
+        <w:jc w:val="both"/>
+      </w:pPr>
+      <w:r>
+        <w:rPr>
+          <w:rFonts w:ascii="Times New Roman" w:hAnsi="Times New Roman" w:cs="Times New Roman" w:eastAsia="Times New Roman"/>
+          <w:sz w:val="28"/>
+        </w:rPr>
+        <w:t xml:space="preserve">— Атрибут "Еще один атрибут",который вычисляется на основании следующих атрибутов по формуле: X + Y где Y - "Еще один атрибут" из "ТретийОбъект"; X - "Еще один атрибут" из "ТретийОбъект"; </w:t>
+      </w:r>
+    </w:p>
   </w:body>
 </w:document>
 </file>
</xml_diff>

<commit_message>
downloading document is done
</commit_message>
<xml_diff>
--- a/DreamTeamProj/createparagraph.docx
+++ b/DreamTeamProj/createparagraph.docx
@@ -1016,49 +1016,49 @@
           <w:rFonts w:ascii="Times New Roman" w:hAnsi="Times New Roman" w:cs="Times New Roman" w:eastAsia="Times New Roman"/>
           <w:sz w:val="28"/>
         </w:rPr>
-        <w:t>— для связи объекта "ВторойОбъект" и объекта "ВторойОбъект" справедливо, что для одного объекта "ВторойОбъект" может существовать много объектов  "ВторойОбъект", и наоборот, для одного объекта "ВторойОбъект" может существовать только один объект   "ВторойОбъект", т.е. связь типа «один-ко-многим»;</w:t>
-      </w:r>
-    </w:p>
-    <w:p>
-      <w:pPr>
-        <w:spacing w:after="0" w:before="0"/>
-        <w:ind w:firstLine="0"/>
-        <w:jc w:val="both"/>
-      </w:pPr>
-      <w:r>
-        <w:rPr>
-          <w:rFonts w:ascii="Times New Roman" w:hAnsi="Times New Roman" w:cs="Times New Roman" w:eastAsia="Times New Roman"/>
-          <w:sz w:val="28"/>
-        </w:rPr>
-        <w:t>— для связи объекта "ТретийОбъект" и объекта "ТретийОбъект" справедливо, что для одного объекта "ТретийОбъект" может существовать много объектов  "ТретийОбъект", и наоборот, для одного объекта "ТретийОбъект" может существовать много объектов  "ТретийОбъект", т.е. связь типа «многие-ко-многим»;</w:t>
-      </w:r>
-    </w:p>
-    <w:p>
-      <w:pPr>
-        <w:spacing w:after="0" w:before="0"/>
-        <w:ind w:firstLine="0"/>
-        <w:jc w:val="both"/>
-      </w:pPr>
-      <w:r>
-        <w:rPr>
-          <w:rFonts w:ascii="Times New Roman" w:hAnsi="Times New Roman" w:cs="Times New Roman" w:eastAsia="Times New Roman"/>
-          <w:sz w:val="28"/>
-        </w:rPr>
-        <w:t>— для связи объекта "Четвертый объект" и объекта "Четвертый объект" справедливо, что для одного объекта "Четвертый объект" может существовать много объектов  "Четвертый объект", и наоборот, для одного объекта "Четвертый объект" может существовать только один объект   "Четвертый объект", т.е. связь типа «один-ко-многим»;</w:t>
-      </w:r>
-    </w:p>
-    <w:p>
-      <w:pPr>
-        <w:spacing w:after="0" w:before="0"/>
-        <w:ind w:firstLine="0"/>
-        <w:jc w:val="both"/>
-      </w:pPr>
-      <w:r>
-        <w:rPr>
-          <w:rFonts w:ascii="Times New Roman" w:hAnsi="Times New Roman" w:cs="Times New Roman" w:eastAsia="Times New Roman"/>
-          <w:sz w:val="28"/>
-        </w:rPr>
-        <w:t>— для связи объекта "some object" и объекта "some object" справедливо, что для одного объекта "some object" может существовать только один объект   "some object", и наоборот, для одного объекта "some object" может существовать только один объект   "some object", т.е. связь типа «один-ко-одному»;</w:t>
+        <w:t>— для связи объекта "ВторойОбъект" и объекта "ТретийОбъект" справедливо, что для одного объекта "ВторойОбъект" может существовать много объектов  "ТретийОбъект", и наоборот, для одного объекта "ТретийОбъект" может существовать только один объект   "ВторойОбъект", т.е. связь типа «один-ко-многим»;</w:t>
+      </w:r>
+    </w:p>
+    <w:p>
+      <w:pPr>
+        <w:spacing w:after="0" w:before="0"/>
+        <w:ind w:firstLine="0"/>
+        <w:jc w:val="both"/>
+      </w:pPr>
+      <w:r>
+        <w:rPr>
+          <w:rFonts w:ascii="Times New Roman" w:hAnsi="Times New Roman" w:cs="Times New Roman" w:eastAsia="Times New Roman"/>
+          <w:sz w:val="28"/>
+        </w:rPr>
+        <w:t>— для связи объекта "ТретийОбъект" и объекта "some object" справедливо, что для одного объекта "ТретийОбъект" может существовать много объектов  "some object", и наоборот, для одного объекта "some object" может существовать много объектов  "ТретийОбъект", т.е. связь типа «многие-ко-многим»;</w:t>
+      </w:r>
+    </w:p>
+    <w:p>
+      <w:pPr>
+        <w:spacing w:after="0" w:before="0"/>
+        <w:ind w:firstLine="0"/>
+        <w:jc w:val="both"/>
+      </w:pPr>
+      <w:r>
+        <w:rPr>
+          <w:rFonts w:ascii="Times New Roman" w:hAnsi="Times New Roman" w:cs="Times New Roman" w:eastAsia="Times New Roman"/>
+          <w:sz w:val="28"/>
+        </w:rPr>
+        <w:t>— для связи объекта "Четвертый объект" и объекта "some object" справедливо, что для одного объекта "some object" может существовать много объектов  "Четвертый объект", и наоборот, для одного объекта "Четвертый объект" может существовать только один объект   "some object", т.е. связь типа «один-ко-многим»;</w:t>
+      </w:r>
+    </w:p>
+    <w:p>
+      <w:pPr>
+        <w:spacing w:after="0" w:before="0"/>
+        <w:ind w:firstLine="0"/>
+        <w:jc w:val="both"/>
+      </w:pPr>
+      <w:r>
+        <w:rPr>
+          <w:rFonts w:ascii="Times New Roman" w:hAnsi="Times New Roman" w:cs="Times New Roman" w:eastAsia="Times New Roman"/>
+          <w:sz w:val="28"/>
+        </w:rPr>
+        <w:t>— для связи объекта "some object" и объекта "ВторойОбъект" справедливо, что для одного объекта "some object" может существовать только один объект   "ВторойОбъект", и наоборот, для одного объекта "ВторойОбъект" может существовать только один объект   "some object", т.е. связь типа «один-ко-одному»;</w:t>
       </w:r>
     </w:p>
     <w:p>

</xml_diff>